<commit_message>
Fix : Remove Inputan
</commit_message>
<xml_diff>
--- a/storage/helloWorld.docx
+++ b/storage/helloWorld.docx
@@ -25,7 +25,7 @@
       <w:pPr/>
       <w:r>
         <w:rPr/>
-        <w:t xml:space="preserve">Hak atas identitas</w:t>
+        <w:t xml:space="preserve">Testing</w:t>
       </w:r>
     </w:p>
     <w:tbl>
@@ -98,7 +98,7 @@
             <w:pPr/>
             <w:r>
               <w:rPr/>
-              <w:t xml:space="preserve">User</w:t>
+              <w:t xml:space="preserve">Iqbal</w:t>
             </w:r>
           </w:p>
         </w:tc>
@@ -145,7 +145,7 @@
             <w:pPr/>
             <w:r>
               <w:rPr/>
-              <w:t xml:space="preserve">User</w:t>
+              <w:t xml:space="preserve">Iqbal</w:t>
             </w:r>
           </w:p>
         </w:tc>
@@ -192,7 +192,7 @@
             <w:pPr/>
             <w:r>
               <w:rPr/>
-              <w:t xml:space="preserve">User</w:t>
+              <w:t xml:space="preserve">Iqbal</w:t>
             </w:r>
           </w:p>
         </w:tc>

</xml_diff>

<commit_message>
Fix : Show Submited data
</commit_message>
<xml_diff>
--- a/storage/helloWorld.docx
+++ b/storage/helloWorld.docx
@@ -76,6 +76,510 @@
           </w:p>
         </w:tc>
       </w:tr>
+    </w:tbl>
+    <w:p>
+      <w:pPr/>
+      <w:r>
+        <w:rPr/>
+        <w:t xml:space="preserve">Hak perlindungan identitas</w:t>
+      </w:r>
+    </w:p>
+    <w:tbl>
+      <w:tblGrid>
+        <w:gridCol w:w="1750" w:type="dxa"/>
+        <w:gridCol w:w="1750" w:type="dxa"/>
+        <w:gridCol w:w="1750" w:type="dxa"/>
+      </w:tblGrid>
+      <w:tblPr>
+        <w:tblStyle w:val="myTable"/>
+      </w:tblPr>
+      <w:tr>
+        <w:trPr/>
+        <w:tc>
+          <w:tcPr>
+            <w:tcW w:w="1750" w:type="dxa"/>
+          </w:tcPr>
+          <w:p>
+            <w:pPr/>
+            <w:r>
+              <w:rPr/>
+              <w:t xml:space="preserve">No</w:t>
+            </w:r>
+          </w:p>
+        </w:tc>
+        <w:tc>
+          <w:tcPr>
+            <w:tcW w:w="1750" w:type="dxa"/>
+          </w:tcPr>
+          <w:p>
+            <w:pPr/>
+            <w:r>
+              <w:rPr/>
+              <w:t xml:space="preserve">Nama User</w:t>
+            </w:r>
+          </w:p>
+        </w:tc>
+        <w:tc>
+          <w:tcPr>
+            <w:tcW w:w="1750" w:type="dxa"/>
+          </w:tcPr>
+          <w:p>
+            <w:pPr/>
+            <w:r>
+              <w:rPr/>
+              <w:t xml:space="preserve">Input</w:t>
+            </w:r>
+          </w:p>
+        </w:tc>
+      </w:tr>
+    </w:tbl>
+    <w:p>
+      <w:pPr/>
+      <w:r>
+        <w:rPr/>
+        <w:t xml:space="preserve">Hak berekspresi dan mengeluarkan pendapat</w:t>
+      </w:r>
+    </w:p>
+    <w:tbl>
+      <w:tblGrid>
+        <w:gridCol w:w="1750" w:type="dxa"/>
+        <w:gridCol w:w="1750" w:type="dxa"/>
+        <w:gridCol w:w="1750" w:type="dxa"/>
+      </w:tblGrid>
+      <w:tblPr>
+        <w:tblStyle w:val="myTable"/>
+      </w:tblPr>
+      <w:tr>
+        <w:trPr/>
+        <w:tc>
+          <w:tcPr>
+            <w:tcW w:w="1750" w:type="dxa"/>
+          </w:tcPr>
+          <w:p>
+            <w:pPr/>
+            <w:r>
+              <w:rPr/>
+              <w:t xml:space="preserve">No</w:t>
+            </w:r>
+          </w:p>
+        </w:tc>
+        <w:tc>
+          <w:tcPr>
+            <w:tcW w:w="1750" w:type="dxa"/>
+          </w:tcPr>
+          <w:p>
+            <w:pPr/>
+            <w:r>
+              <w:rPr/>
+              <w:t xml:space="preserve">Nama User</w:t>
+            </w:r>
+          </w:p>
+        </w:tc>
+        <w:tc>
+          <w:tcPr>
+            <w:tcW w:w="1750" w:type="dxa"/>
+          </w:tcPr>
+          <w:p>
+            <w:pPr/>
+            <w:r>
+              <w:rPr/>
+              <w:t xml:space="preserve">Input</w:t>
+            </w:r>
+          </w:p>
+        </w:tc>
+      </w:tr>
+    </w:tbl>
+    <w:p>
+      <w:pPr/>
+      <w:r>
+        <w:rPr/>
+        <w:t xml:space="preserve">Hak berpikir, berhati nurani dan beragama</w:t>
+      </w:r>
+    </w:p>
+    <w:tbl>
+      <w:tblGrid>
+        <w:gridCol w:w="1750" w:type="dxa"/>
+        <w:gridCol w:w="1750" w:type="dxa"/>
+        <w:gridCol w:w="1750" w:type="dxa"/>
+      </w:tblGrid>
+      <w:tblPr>
+        <w:tblStyle w:val="myTable"/>
+      </w:tblPr>
+      <w:tr>
+        <w:trPr/>
+        <w:tc>
+          <w:tcPr>
+            <w:tcW w:w="1750" w:type="dxa"/>
+          </w:tcPr>
+          <w:p>
+            <w:pPr/>
+            <w:r>
+              <w:rPr/>
+              <w:t xml:space="preserve">No</w:t>
+            </w:r>
+          </w:p>
+        </w:tc>
+        <w:tc>
+          <w:tcPr>
+            <w:tcW w:w="1750" w:type="dxa"/>
+          </w:tcPr>
+          <w:p>
+            <w:pPr/>
+            <w:r>
+              <w:rPr/>
+              <w:t xml:space="preserve">Nama User</w:t>
+            </w:r>
+          </w:p>
+        </w:tc>
+        <w:tc>
+          <w:tcPr>
+            <w:tcW w:w="1750" w:type="dxa"/>
+          </w:tcPr>
+          <w:p>
+            <w:pPr/>
+            <w:r>
+              <w:rPr/>
+              <w:t xml:space="preserve">Input</w:t>
+            </w:r>
+          </w:p>
+        </w:tc>
+      </w:tr>
+    </w:tbl>
+    <w:p>
+      <w:pPr/>
+      <w:r>
+        <w:rPr/>
+        <w:t xml:space="preserve">Hak berorganisasi dan berkumpul secara damai</w:t>
+      </w:r>
+    </w:p>
+    <w:tbl>
+      <w:tblGrid>
+        <w:gridCol w:w="1750" w:type="dxa"/>
+        <w:gridCol w:w="1750" w:type="dxa"/>
+        <w:gridCol w:w="1750" w:type="dxa"/>
+      </w:tblGrid>
+      <w:tblPr>
+        <w:tblStyle w:val="myTable"/>
+      </w:tblPr>
+      <w:tr>
+        <w:trPr/>
+        <w:tc>
+          <w:tcPr>
+            <w:tcW w:w="1750" w:type="dxa"/>
+          </w:tcPr>
+          <w:p>
+            <w:pPr/>
+            <w:r>
+              <w:rPr/>
+              <w:t xml:space="preserve">No</w:t>
+            </w:r>
+          </w:p>
+        </w:tc>
+        <w:tc>
+          <w:tcPr>
+            <w:tcW w:w="1750" w:type="dxa"/>
+          </w:tcPr>
+          <w:p>
+            <w:pPr/>
+            <w:r>
+              <w:rPr/>
+              <w:t xml:space="preserve">Nama User</w:t>
+            </w:r>
+          </w:p>
+        </w:tc>
+        <w:tc>
+          <w:tcPr>
+            <w:tcW w:w="1750" w:type="dxa"/>
+          </w:tcPr>
+          <w:p>
+            <w:pPr/>
+            <w:r>
+              <w:rPr/>
+              <w:t xml:space="preserve">Input</w:t>
+            </w:r>
+          </w:p>
+        </w:tc>
+      </w:tr>
+    </w:tbl>
+    <w:p>
+      <w:pPr/>
+      <w:r>
+        <w:rPr/>
+        <w:t xml:space="preserve">Hak atas perlindungan kehidupan pribadi</w:t>
+      </w:r>
+    </w:p>
+    <w:tbl>
+      <w:tblGrid>
+        <w:gridCol w:w="1750" w:type="dxa"/>
+        <w:gridCol w:w="1750" w:type="dxa"/>
+        <w:gridCol w:w="1750" w:type="dxa"/>
+      </w:tblGrid>
+      <w:tblPr>
+        <w:tblStyle w:val="myTable"/>
+      </w:tblPr>
+      <w:tr>
+        <w:trPr/>
+        <w:tc>
+          <w:tcPr>
+            <w:tcW w:w="1750" w:type="dxa"/>
+          </w:tcPr>
+          <w:p>
+            <w:pPr/>
+            <w:r>
+              <w:rPr/>
+              <w:t xml:space="preserve">No</w:t>
+            </w:r>
+          </w:p>
+        </w:tc>
+        <w:tc>
+          <w:tcPr>
+            <w:tcW w:w="1750" w:type="dxa"/>
+          </w:tcPr>
+          <w:p>
+            <w:pPr/>
+            <w:r>
+              <w:rPr/>
+              <w:t xml:space="preserve">Nama User</w:t>
+            </w:r>
+          </w:p>
+        </w:tc>
+        <w:tc>
+          <w:tcPr>
+            <w:tcW w:w="1750" w:type="dxa"/>
+          </w:tcPr>
+          <w:p>
+            <w:pPr/>
+            <w:r>
+              <w:rPr/>
+              <w:t xml:space="preserve">Input</w:t>
+            </w:r>
+          </w:p>
+        </w:tc>
+      </w:tr>
+    </w:tbl>
+    <w:p>
+      <w:pPr/>
+      <w:r>
+        <w:rPr/>
+        <w:t xml:space="preserve">Hak akses informasi yang layak</w:t>
+      </w:r>
+    </w:p>
+    <w:tbl>
+      <w:tblGrid>
+        <w:gridCol w:w="1750" w:type="dxa"/>
+        <w:gridCol w:w="1750" w:type="dxa"/>
+        <w:gridCol w:w="1750" w:type="dxa"/>
+      </w:tblGrid>
+      <w:tblPr>
+        <w:tblStyle w:val="myTable"/>
+      </w:tblPr>
+      <w:tr>
+        <w:trPr/>
+        <w:tc>
+          <w:tcPr>
+            <w:tcW w:w="1750" w:type="dxa"/>
+          </w:tcPr>
+          <w:p>
+            <w:pPr/>
+            <w:r>
+              <w:rPr/>
+              <w:t xml:space="preserve">No</w:t>
+            </w:r>
+          </w:p>
+        </w:tc>
+        <w:tc>
+          <w:tcPr>
+            <w:tcW w:w="1750" w:type="dxa"/>
+          </w:tcPr>
+          <w:p>
+            <w:pPr/>
+            <w:r>
+              <w:rPr/>
+              <w:t xml:space="preserve">Nama User</w:t>
+            </w:r>
+          </w:p>
+        </w:tc>
+        <w:tc>
+          <w:tcPr>
+            <w:tcW w:w="1750" w:type="dxa"/>
+          </w:tcPr>
+          <w:p>
+            <w:pPr/>
+            <w:r>
+              <w:rPr/>
+              <w:t xml:space="preserve">Input</w:t>
+            </w:r>
+          </w:p>
+        </w:tc>
+      </w:tr>
+    </w:tbl>
+    <w:p>
+      <w:pPr/>
+      <w:r>
+        <w:rPr/>
+        <w:t xml:space="preserve">Hak bebas dari penyiksaan dan penghukuman lain yang kejam, tidak manusiawi atau merendahkan martabat manusia</w:t>
+      </w:r>
+    </w:p>
+    <w:tbl>
+      <w:tblGrid>
+        <w:gridCol w:w="1750" w:type="dxa"/>
+        <w:gridCol w:w="1750" w:type="dxa"/>
+        <w:gridCol w:w="1750" w:type="dxa"/>
+      </w:tblGrid>
+      <w:tblPr>
+        <w:tblStyle w:val="myTable"/>
+      </w:tblPr>
+      <w:tr>
+        <w:trPr/>
+        <w:tc>
+          <w:tcPr>
+            <w:tcW w:w="1750" w:type="dxa"/>
+          </w:tcPr>
+          <w:p>
+            <w:pPr/>
+            <w:r>
+              <w:rPr/>
+              <w:t xml:space="preserve">No</w:t>
+            </w:r>
+          </w:p>
+        </w:tc>
+        <w:tc>
+          <w:tcPr>
+            <w:tcW w:w="1750" w:type="dxa"/>
+          </w:tcPr>
+          <w:p>
+            <w:pPr/>
+            <w:r>
+              <w:rPr/>
+              <w:t xml:space="preserve">Nama User</w:t>
+            </w:r>
+          </w:p>
+        </w:tc>
+        <w:tc>
+          <w:tcPr>
+            <w:tcW w:w="1750" w:type="dxa"/>
+          </w:tcPr>
+          <w:p>
+            <w:pPr/>
+            <w:r>
+              <w:rPr/>
+              <w:t xml:space="preserve">Input</w:t>
+            </w:r>
+          </w:p>
+        </w:tc>
+      </w:tr>
+    </w:tbl>
+    <w:p>
+      <w:pPr/>
+      <w:r>
+        <w:rPr/>
+        <w:t xml:space="preserve">Testing</w:t>
+      </w:r>
+    </w:p>
+    <w:tbl>
+      <w:tblGrid>
+        <w:gridCol w:w="1750" w:type="dxa"/>
+        <w:gridCol w:w="1750" w:type="dxa"/>
+        <w:gridCol w:w="1750" w:type="dxa"/>
+      </w:tblGrid>
+      <w:tblPr>
+        <w:tblStyle w:val="myTable"/>
+      </w:tblPr>
+      <w:tr>
+        <w:trPr/>
+        <w:tc>
+          <w:tcPr>
+            <w:tcW w:w="1750" w:type="dxa"/>
+          </w:tcPr>
+          <w:p>
+            <w:pPr/>
+            <w:r>
+              <w:rPr/>
+              <w:t xml:space="preserve">No</w:t>
+            </w:r>
+          </w:p>
+        </w:tc>
+        <w:tc>
+          <w:tcPr>
+            <w:tcW w:w="1750" w:type="dxa"/>
+          </w:tcPr>
+          <w:p>
+            <w:pPr/>
+            <w:r>
+              <w:rPr/>
+              <w:t xml:space="preserve">Nama User</w:t>
+            </w:r>
+          </w:p>
+        </w:tc>
+        <w:tc>
+          <w:tcPr>
+            <w:tcW w:w="1750" w:type="dxa"/>
+          </w:tcPr>
+          <w:p>
+            <w:pPr/>
+            <w:r>
+              <w:rPr/>
+              <w:t xml:space="preserve">Input</w:t>
+            </w:r>
+          </w:p>
+        </w:tc>
+      </w:tr>
+    </w:tbl>
+    <w:p>
+      <w:pPr/>
+      <w:r>
+        <w:rPr/>
+        <w:t xml:space="preserve">ahaha</w:t>
+      </w:r>
+    </w:p>
+    <w:tbl>
+      <w:tblGrid>
+        <w:gridCol w:w="1750" w:type="dxa"/>
+        <w:gridCol w:w="1750" w:type="dxa"/>
+        <w:gridCol w:w="1750" w:type="dxa"/>
+      </w:tblGrid>
+      <w:tblPr>
+        <w:tblStyle w:val="myTable"/>
+      </w:tblPr>
+      <w:tr>
+        <w:trPr/>
+        <w:tc>
+          <w:tcPr>
+            <w:tcW w:w="1750" w:type="dxa"/>
+          </w:tcPr>
+          <w:p>
+            <w:pPr/>
+            <w:r>
+              <w:rPr/>
+              <w:t xml:space="preserve">No</w:t>
+            </w:r>
+          </w:p>
+        </w:tc>
+        <w:tc>
+          <w:tcPr>
+            <w:tcW w:w="1750" w:type="dxa"/>
+          </w:tcPr>
+          <w:p>
+            <w:pPr/>
+            <w:r>
+              <w:rPr/>
+              <w:t xml:space="preserve">Nama User</w:t>
+            </w:r>
+          </w:p>
+        </w:tc>
+        <w:tc>
+          <w:tcPr>
+            <w:tcW w:w="1750" w:type="dxa"/>
+          </w:tcPr>
+          <w:p>
+            <w:pPr/>
+            <w:r>
+              <w:rPr/>
+              <w:t xml:space="preserve">Input</w:t>
+            </w:r>
+          </w:p>
+        </w:tc>
+      </w:tr>
       <w:tr>
         <w:trPr/>
         <w:tc>
@@ -116,7 +620,7 @@
                 Label : Nama Value : qwerty
                 <w:br/>
                 <w:br/>
-                Label : Telp Value : 242342
+                Label : Alamat Value : jjjj
                 <w:br/>
               </w:t>
             </w:r>
@@ -128,398 +632,6 @@
       <w:pPr/>
       <w:r>
         <w:rPr/>
-        <w:t xml:space="preserve">Hak perlindungan identitas</w:t>
-      </w:r>
-    </w:p>
-    <w:tbl>
-      <w:tblGrid>
-        <w:gridCol w:w="1750" w:type="dxa"/>
-        <w:gridCol w:w="1750" w:type="dxa"/>
-        <w:gridCol w:w="1750" w:type="dxa"/>
-      </w:tblGrid>
-      <w:tblPr>
-        <w:tblStyle w:val="myTable"/>
-      </w:tblPr>
-      <w:tr>
-        <w:trPr/>
-        <w:tc>
-          <w:tcPr>
-            <w:tcW w:w="1750" w:type="dxa"/>
-          </w:tcPr>
-          <w:p>
-            <w:pPr/>
-            <w:r>
-              <w:rPr/>
-              <w:t xml:space="preserve">No</w:t>
-            </w:r>
-          </w:p>
-        </w:tc>
-        <w:tc>
-          <w:tcPr>
-            <w:tcW w:w="1750" w:type="dxa"/>
-          </w:tcPr>
-          <w:p>
-            <w:pPr/>
-            <w:r>
-              <w:rPr/>
-              <w:t xml:space="preserve">Nama User</w:t>
-            </w:r>
-          </w:p>
-        </w:tc>
-        <w:tc>
-          <w:tcPr>
-            <w:tcW w:w="1750" w:type="dxa"/>
-          </w:tcPr>
-          <w:p>
-            <w:pPr/>
-            <w:r>
-              <w:rPr/>
-              <w:t xml:space="preserve">Input</w:t>
-            </w:r>
-          </w:p>
-        </w:tc>
-      </w:tr>
-    </w:tbl>
-    <w:p>
-      <w:pPr/>
-      <w:r>
-        <w:rPr/>
-        <w:t xml:space="preserve">Hak berekspresi dan mengeluarkan pendapat</w:t>
-      </w:r>
-    </w:p>
-    <w:tbl>
-      <w:tblGrid>
-        <w:gridCol w:w="1750" w:type="dxa"/>
-        <w:gridCol w:w="1750" w:type="dxa"/>
-        <w:gridCol w:w="1750" w:type="dxa"/>
-      </w:tblGrid>
-      <w:tblPr>
-        <w:tblStyle w:val="myTable"/>
-      </w:tblPr>
-      <w:tr>
-        <w:trPr/>
-        <w:tc>
-          <w:tcPr>
-            <w:tcW w:w="1750" w:type="dxa"/>
-          </w:tcPr>
-          <w:p>
-            <w:pPr/>
-            <w:r>
-              <w:rPr/>
-              <w:t xml:space="preserve">No</w:t>
-            </w:r>
-          </w:p>
-        </w:tc>
-        <w:tc>
-          <w:tcPr>
-            <w:tcW w:w="1750" w:type="dxa"/>
-          </w:tcPr>
-          <w:p>
-            <w:pPr/>
-            <w:r>
-              <w:rPr/>
-              <w:t xml:space="preserve">Nama User</w:t>
-            </w:r>
-          </w:p>
-        </w:tc>
-        <w:tc>
-          <w:tcPr>
-            <w:tcW w:w="1750" w:type="dxa"/>
-          </w:tcPr>
-          <w:p>
-            <w:pPr/>
-            <w:r>
-              <w:rPr/>
-              <w:t xml:space="preserve">Input</w:t>
-            </w:r>
-          </w:p>
-        </w:tc>
-      </w:tr>
-    </w:tbl>
-    <w:p>
-      <w:pPr/>
-      <w:r>
-        <w:rPr/>
-        <w:t xml:space="preserve">Hak berpikir, berhati nurani dan beragama</w:t>
-      </w:r>
-    </w:p>
-    <w:tbl>
-      <w:tblGrid>
-        <w:gridCol w:w="1750" w:type="dxa"/>
-        <w:gridCol w:w="1750" w:type="dxa"/>
-        <w:gridCol w:w="1750" w:type="dxa"/>
-      </w:tblGrid>
-      <w:tblPr>
-        <w:tblStyle w:val="myTable"/>
-      </w:tblPr>
-      <w:tr>
-        <w:trPr/>
-        <w:tc>
-          <w:tcPr>
-            <w:tcW w:w="1750" w:type="dxa"/>
-          </w:tcPr>
-          <w:p>
-            <w:pPr/>
-            <w:r>
-              <w:rPr/>
-              <w:t xml:space="preserve">No</w:t>
-            </w:r>
-          </w:p>
-        </w:tc>
-        <w:tc>
-          <w:tcPr>
-            <w:tcW w:w="1750" w:type="dxa"/>
-          </w:tcPr>
-          <w:p>
-            <w:pPr/>
-            <w:r>
-              <w:rPr/>
-              <w:t xml:space="preserve">Nama User</w:t>
-            </w:r>
-          </w:p>
-        </w:tc>
-        <w:tc>
-          <w:tcPr>
-            <w:tcW w:w="1750" w:type="dxa"/>
-          </w:tcPr>
-          <w:p>
-            <w:pPr/>
-            <w:r>
-              <w:rPr/>
-              <w:t xml:space="preserve">Input</w:t>
-            </w:r>
-          </w:p>
-        </w:tc>
-      </w:tr>
-    </w:tbl>
-    <w:p>
-      <w:pPr/>
-      <w:r>
-        <w:rPr/>
-        <w:t xml:space="preserve">Hak berorganisasi dan berkumpul secara damai</w:t>
-      </w:r>
-    </w:p>
-    <w:tbl>
-      <w:tblGrid>
-        <w:gridCol w:w="1750" w:type="dxa"/>
-        <w:gridCol w:w="1750" w:type="dxa"/>
-        <w:gridCol w:w="1750" w:type="dxa"/>
-      </w:tblGrid>
-      <w:tblPr>
-        <w:tblStyle w:val="myTable"/>
-      </w:tblPr>
-      <w:tr>
-        <w:trPr/>
-        <w:tc>
-          <w:tcPr>
-            <w:tcW w:w="1750" w:type="dxa"/>
-          </w:tcPr>
-          <w:p>
-            <w:pPr/>
-            <w:r>
-              <w:rPr/>
-              <w:t xml:space="preserve">No</w:t>
-            </w:r>
-          </w:p>
-        </w:tc>
-        <w:tc>
-          <w:tcPr>
-            <w:tcW w:w="1750" w:type="dxa"/>
-          </w:tcPr>
-          <w:p>
-            <w:pPr/>
-            <w:r>
-              <w:rPr/>
-              <w:t xml:space="preserve">Nama User</w:t>
-            </w:r>
-          </w:p>
-        </w:tc>
-        <w:tc>
-          <w:tcPr>
-            <w:tcW w:w="1750" w:type="dxa"/>
-          </w:tcPr>
-          <w:p>
-            <w:pPr/>
-            <w:r>
-              <w:rPr/>
-              <w:t xml:space="preserve">Input</w:t>
-            </w:r>
-          </w:p>
-        </w:tc>
-      </w:tr>
-    </w:tbl>
-    <w:p>
-      <w:pPr/>
-      <w:r>
-        <w:rPr/>
-        <w:t xml:space="preserve">Hak atas perlindungan kehidupan pribadi</w:t>
-      </w:r>
-    </w:p>
-    <w:tbl>
-      <w:tblGrid>
-        <w:gridCol w:w="1750" w:type="dxa"/>
-        <w:gridCol w:w="1750" w:type="dxa"/>
-        <w:gridCol w:w="1750" w:type="dxa"/>
-      </w:tblGrid>
-      <w:tblPr>
-        <w:tblStyle w:val="myTable"/>
-      </w:tblPr>
-      <w:tr>
-        <w:trPr/>
-        <w:tc>
-          <w:tcPr>
-            <w:tcW w:w="1750" w:type="dxa"/>
-          </w:tcPr>
-          <w:p>
-            <w:pPr/>
-            <w:r>
-              <w:rPr/>
-              <w:t xml:space="preserve">No</w:t>
-            </w:r>
-          </w:p>
-        </w:tc>
-        <w:tc>
-          <w:tcPr>
-            <w:tcW w:w="1750" w:type="dxa"/>
-          </w:tcPr>
-          <w:p>
-            <w:pPr/>
-            <w:r>
-              <w:rPr/>
-              <w:t xml:space="preserve">Nama User</w:t>
-            </w:r>
-          </w:p>
-        </w:tc>
-        <w:tc>
-          <w:tcPr>
-            <w:tcW w:w="1750" w:type="dxa"/>
-          </w:tcPr>
-          <w:p>
-            <w:pPr/>
-            <w:r>
-              <w:rPr/>
-              <w:t xml:space="preserve">Input</w:t>
-            </w:r>
-          </w:p>
-        </w:tc>
-      </w:tr>
-    </w:tbl>
-    <w:p>
-      <w:pPr/>
-      <w:r>
-        <w:rPr/>
-        <w:t xml:space="preserve">Hak akses informasi yang layak</w:t>
-      </w:r>
-    </w:p>
-    <w:tbl>
-      <w:tblGrid>
-        <w:gridCol w:w="1750" w:type="dxa"/>
-        <w:gridCol w:w="1750" w:type="dxa"/>
-        <w:gridCol w:w="1750" w:type="dxa"/>
-      </w:tblGrid>
-      <w:tblPr>
-        <w:tblStyle w:val="myTable"/>
-      </w:tblPr>
-      <w:tr>
-        <w:trPr/>
-        <w:tc>
-          <w:tcPr>
-            <w:tcW w:w="1750" w:type="dxa"/>
-          </w:tcPr>
-          <w:p>
-            <w:pPr/>
-            <w:r>
-              <w:rPr/>
-              <w:t xml:space="preserve">No</w:t>
-            </w:r>
-          </w:p>
-        </w:tc>
-        <w:tc>
-          <w:tcPr>
-            <w:tcW w:w="1750" w:type="dxa"/>
-          </w:tcPr>
-          <w:p>
-            <w:pPr/>
-            <w:r>
-              <w:rPr/>
-              <w:t xml:space="preserve">Nama User</w:t>
-            </w:r>
-          </w:p>
-        </w:tc>
-        <w:tc>
-          <w:tcPr>
-            <w:tcW w:w="1750" w:type="dxa"/>
-          </w:tcPr>
-          <w:p>
-            <w:pPr/>
-            <w:r>
-              <w:rPr/>
-              <w:t xml:space="preserve">Input</w:t>
-            </w:r>
-          </w:p>
-        </w:tc>
-      </w:tr>
-    </w:tbl>
-    <w:p>
-      <w:pPr/>
-      <w:r>
-        <w:rPr/>
-        <w:t xml:space="preserve">Hak bebas dari penyiksaan dan penghukuman lain yang kejam, tidak manusiawi atau merendahkan martabat manusia</w:t>
-      </w:r>
-    </w:p>
-    <w:tbl>
-      <w:tblGrid>
-        <w:gridCol w:w="1750" w:type="dxa"/>
-        <w:gridCol w:w="1750" w:type="dxa"/>
-        <w:gridCol w:w="1750" w:type="dxa"/>
-      </w:tblGrid>
-      <w:tblPr>
-        <w:tblStyle w:val="myTable"/>
-      </w:tblPr>
-      <w:tr>
-        <w:trPr/>
-        <w:tc>
-          <w:tcPr>
-            <w:tcW w:w="1750" w:type="dxa"/>
-          </w:tcPr>
-          <w:p>
-            <w:pPr/>
-            <w:r>
-              <w:rPr/>
-              <w:t xml:space="preserve">No</w:t>
-            </w:r>
-          </w:p>
-        </w:tc>
-        <w:tc>
-          <w:tcPr>
-            <w:tcW w:w="1750" w:type="dxa"/>
-          </w:tcPr>
-          <w:p>
-            <w:pPr/>
-            <w:r>
-              <w:rPr/>
-              <w:t xml:space="preserve">Nama User</w:t>
-            </w:r>
-          </w:p>
-        </w:tc>
-        <w:tc>
-          <w:tcPr>
-            <w:tcW w:w="1750" w:type="dxa"/>
-          </w:tcPr>
-          <w:p>
-            <w:pPr/>
-            <w:r>
-              <w:rPr/>
-              <w:t xml:space="preserve">Input</w:t>
-            </w:r>
-          </w:p>
-        </w:tc>
-      </w:tr>
-    </w:tbl>
-    <w:p>
-      <w:pPr/>
-      <w:r>
-        <w:rPr/>
         <w:t xml:space="preserve">Lingkungan Keluarga dan Pengasuhan Alternatif</w:t>
       </w:r>
     </w:p>
@@ -976,62 +1088,6 @@
       <w:r>
         <w:rPr/>
         <w:t xml:space="preserve">Kekerasan dan penelantaran</w:t>
-      </w:r>
-    </w:p>
-    <w:tbl>
-      <w:tblGrid>
-        <w:gridCol w:w="1750" w:type="dxa"/>
-        <w:gridCol w:w="1750" w:type="dxa"/>
-        <w:gridCol w:w="1750" w:type="dxa"/>
-      </w:tblGrid>
-      <w:tblPr>
-        <w:tblStyle w:val="myTable"/>
-      </w:tblPr>
-      <w:tr>
-        <w:trPr/>
-        <w:tc>
-          <w:tcPr>
-            <w:tcW w:w="1750" w:type="dxa"/>
-          </w:tcPr>
-          <w:p>
-            <w:pPr/>
-            <w:r>
-              <w:rPr/>
-              <w:t xml:space="preserve">No</w:t>
-            </w:r>
-          </w:p>
-        </w:tc>
-        <w:tc>
-          <w:tcPr>
-            <w:tcW w:w="1750" w:type="dxa"/>
-          </w:tcPr>
-          <w:p>
-            <w:pPr/>
-            <w:r>
-              <w:rPr/>
-              <w:t xml:space="preserve">Nama User</w:t>
-            </w:r>
-          </w:p>
-        </w:tc>
-        <w:tc>
-          <w:tcPr>
-            <w:tcW w:w="1750" w:type="dxa"/>
-          </w:tcPr>
-          <w:p>
-            <w:pPr/>
-            <w:r>
-              <w:rPr/>
-              <w:t xml:space="preserve">Input</w:t>
-            </w:r>
-          </w:p>
-        </w:tc>
-      </w:tr>
-    </w:tbl>
-    <w:p>
-      <w:pPr/>
-      <w:r>
-        <w:rPr/>
-        <w:t xml:space="preserve">test tambah saja</w:t>
       </w:r>
     </w:p>
     <w:tbl>

</xml_diff>